<commit_message>
FINALIZANDO BANCO DE DADOS, DE VEZ DESSA VEZ
</commit_message>
<xml_diff>
--- a/Sprint 4/BUILDING RELATIONAL DATABASE/1TDSC_2023_Proj_BD-1.docx
+++ b/Sprint 4/BUILDING RELATIONAL DATABASE/1TDSC_2023_Proj_BD-1.docx
@@ -1,6 +1,6 @@
 
 <file path=word/document.xml><?xml version="1.0" encoding="utf-8"?>
-<w:document xmlns:wpc="http://schemas.microsoft.com/office/word/2010/wordprocessingCanvas" xmlns:cx="http://schemas.microsoft.com/office/drawing/2014/chartex" xmlns:cx1="http://schemas.microsoft.com/office/drawing/2015/9/8/chartex" xmlns:mc="http://schemas.openxmlformats.org/markup-compatibility/2006" xmlns:o="urn:schemas-microsoft-com:office:office" xmlns:r="http://schemas.openxmlformats.org/officeDocument/2006/relationships" xmlns:m="http://schemas.openxmlformats.org/officeDocument/2006/math" xmlns:v="urn:schemas-microsoft-com:vml" xmlns:wp14="http://schemas.microsoft.com/office/word/2010/wordprocessingDrawing" xmlns:wp="http://schemas.openxmlformats.org/drawingml/2006/wordprocessingDrawing" xmlns:w10="urn:schemas-microsoft-com:office:word" xmlns:w="http://schemas.openxmlformats.org/wordprocessingml/2006/main" xmlns:w14="http://schemas.microsoft.com/office/word/2010/wordml" xmlns:w15="http://schemas.microsoft.com/office/word/2012/wordml" xmlns:w16se="http://schemas.microsoft.com/office/word/2015/wordml/symex" xmlns:wpg="http://schemas.microsoft.com/office/word/2010/wordprocessingGroup" xmlns:wpi="http://schemas.microsoft.com/office/word/2010/wordprocessingInk" xmlns:wne="http://schemas.microsoft.com/office/word/2006/wordml" xmlns:wps="http://schemas.microsoft.com/office/word/2010/wordprocessingShape" mc:Ignorable="w14 w15 w16se wp14">
+<w:document xmlns:wpc="http://schemas.microsoft.com/office/word/2010/wordprocessingCanvas" xmlns:mc="http://schemas.openxmlformats.org/markup-compatibility/2006" xmlns:o="urn:schemas-microsoft-com:office:office" xmlns:r="http://schemas.openxmlformats.org/officeDocument/2006/relationships" xmlns:m="http://schemas.openxmlformats.org/officeDocument/2006/math" xmlns:v="urn:schemas-microsoft-com:vml" xmlns:wp14="http://schemas.microsoft.com/office/word/2010/wordprocessingDrawing" xmlns:wp="http://schemas.openxmlformats.org/drawingml/2006/wordprocessingDrawing" xmlns:w10="urn:schemas-microsoft-com:office:word" xmlns:w="http://schemas.openxmlformats.org/wordprocessingml/2006/main" xmlns:w14="http://schemas.microsoft.com/office/word/2010/wordml" xmlns:w15="http://schemas.microsoft.com/office/word/2012/wordml" xmlns:wpg="http://schemas.microsoft.com/office/word/2010/wordprocessingGroup" xmlns:wpi="http://schemas.microsoft.com/office/word/2010/wordprocessingInk" xmlns:wne="http://schemas.microsoft.com/office/word/2006/wordml" xmlns:wps="http://schemas.microsoft.com/office/word/2010/wordprocessingShape" mc:Ignorable="w14 w15 wp14">
   <w:body>
     <w:p>
       <w:pPr>
@@ -361,6 +361,7 @@
         </w:rPr>
         <w:t xml:space="preserve"> </w:t>
       </w:r>
+      <w:proofErr w:type="gramStart"/>
       <w:r>
         <w:rPr>
           <w:rFonts w:ascii="Arial" w:hAnsi="Arial" w:cs="Arial"/>
@@ -372,6 +373,14 @@
       <w:r>
         <w:rPr>
           <w:rFonts w:ascii="Arial" w:hAnsi="Arial" w:cs="Arial"/>
+          <w:sz w:val="24"/>
+          <w:szCs w:val="24"/>
+        </w:rPr>
+        <w:t xml:space="preserve"> </w:t>
+      </w:r>
+      <w:r>
+        <w:rPr>
+          <w:rFonts w:ascii="Arial" w:hAnsi="Arial" w:cs="Arial"/>
           <w:spacing w:val="-64"/>
           <w:sz w:val="24"/>
           <w:szCs w:val="24"/>
@@ -384,7 +393,16 @@
           <w:sz w:val="24"/>
           <w:szCs w:val="24"/>
         </w:rPr>
-        <w:t>web, tornando o portal da Salesforce mais inclusivo para pessoas com</w:t>
+        <w:t>web</w:t>
+      </w:r>
+      <w:proofErr w:type="gramEnd"/>
+      <w:r>
+        <w:rPr>
+          <w:rFonts w:ascii="Arial" w:hAnsi="Arial" w:cs="Arial"/>
+          <w:sz w:val="24"/>
+          <w:szCs w:val="24"/>
+        </w:rPr>
+        <w:t>, tornando o portal da Salesforce mais inclusivo para pessoas com</w:t>
       </w:r>
       <w:r>
         <w:rPr>
@@ -623,8 +641,24 @@
         </w:rPr>
         <w:t>são:</w:t>
       </w:r>
-      <w:bookmarkStart w:id="0" w:name="_GoBack"/>
-      <w:bookmarkEnd w:id="0"/>
+    </w:p>
+    <w:p>
+      <w:pPr>
+        <w:spacing w:line="276" w:lineRule="auto"/>
+        <w:rPr>
+          <w:rFonts w:ascii="Arial" w:hAnsi="Arial" w:cs="Arial"/>
+          <w:b/>
+          <w:color w:val="FF0000"/>
+          <w:sz w:val="24"/>
+          <w:szCs w:val="24"/>
+        </w:rPr>
+        <w:sectPr>
+          <w:pgSz w:w="11906" w:h="16838"/>
+          <w:pgMar w:top="720" w:right="720" w:bottom="720" w:left="720" w:header="708" w:footer="708" w:gutter="0"/>
+          <w:cols w:space="708"/>
+          <w:docGrid w:linePitch="360"/>
+        </w:sectPr>
+      </w:pPr>
     </w:p>
     <w:p>
       <w:pPr>
@@ -670,7 +704,7 @@
     </w:p>
     <w:p>
       <w:pPr>
-        <w:pStyle w:val="ListParagraph"/>
+        <w:pStyle w:val="PargrafodaLista"/>
         <w:numPr>
           <w:ilvl w:val="0"/>
           <w:numId w:val="5"/>
@@ -693,7 +727,7 @@
     </w:p>
     <w:p>
       <w:pPr>
-        <w:pStyle w:val="ListParagraph"/>
+        <w:pStyle w:val="PargrafodaLista"/>
         <w:numPr>
           <w:ilvl w:val="0"/>
           <w:numId w:val="5"/>
@@ -716,7 +750,7 @@
     </w:p>
     <w:p>
       <w:pPr>
-        <w:pStyle w:val="ListParagraph"/>
+        <w:pStyle w:val="PargrafodaLista"/>
         <w:numPr>
           <w:ilvl w:val="0"/>
           <w:numId w:val="5"/>
@@ -773,7 +807,7 @@
     </w:p>
     <w:p>
       <w:pPr>
-        <w:pStyle w:val="ListParagraph"/>
+        <w:pStyle w:val="PargrafodaLista"/>
         <w:numPr>
           <w:ilvl w:val="0"/>
           <w:numId w:val="5"/>
@@ -796,7 +830,7 @@
     </w:p>
     <w:p>
       <w:pPr>
-        <w:pStyle w:val="ListParagraph"/>
+        <w:pStyle w:val="PargrafodaLista"/>
         <w:numPr>
           <w:ilvl w:val="0"/>
           <w:numId w:val="5"/>
@@ -836,7 +870,7 @@
     </w:p>
     <w:p>
       <w:pPr>
-        <w:pStyle w:val="ListParagraph"/>
+        <w:pStyle w:val="PargrafodaLista"/>
         <w:spacing w:line="276" w:lineRule="auto"/>
         <w:ind w:left="720" w:firstLine="0"/>
         <w:rPr>
@@ -890,7 +924,7 @@
     </w:p>
     <w:p>
       <w:pPr>
-        <w:pStyle w:val="ListParagraph"/>
+        <w:pStyle w:val="PargrafodaLista"/>
         <w:numPr>
           <w:ilvl w:val="0"/>
           <w:numId w:val="6"/>
@@ -947,7 +981,7 @@
     </w:p>
     <w:p>
       <w:pPr>
-        <w:pStyle w:val="ListParagraph"/>
+        <w:pStyle w:val="PargrafodaLista"/>
         <w:numPr>
           <w:ilvl w:val="0"/>
           <w:numId w:val="6"/>
@@ -970,7 +1004,7 @@
     </w:p>
     <w:p>
       <w:pPr>
-        <w:pStyle w:val="ListParagraph"/>
+        <w:pStyle w:val="PargrafodaLista"/>
         <w:spacing w:line="276" w:lineRule="auto"/>
         <w:ind w:left="720" w:firstLine="0"/>
         <w:rPr>
@@ -1003,7 +1037,7 @@
     </w:p>
     <w:p>
       <w:pPr>
-        <w:pStyle w:val="ListParagraph"/>
+        <w:pStyle w:val="PargrafodaLista"/>
         <w:numPr>
           <w:ilvl w:val="0"/>
           <w:numId w:val="7"/>
@@ -1026,7 +1060,7 @@
     </w:p>
     <w:p>
       <w:pPr>
-        <w:pStyle w:val="ListParagraph"/>
+        <w:pStyle w:val="PargrafodaLista"/>
         <w:numPr>
           <w:ilvl w:val="0"/>
           <w:numId w:val="7"/>
@@ -1049,7 +1083,7 @@
     </w:p>
     <w:p>
       <w:pPr>
-        <w:pStyle w:val="ListParagraph"/>
+        <w:pStyle w:val="PargrafodaLista"/>
         <w:numPr>
           <w:ilvl w:val="0"/>
           <w:numId w:val="7"/>
@@ -1072,7 +1106,7 @@
     </w:p>
     <w:p>
       <w:pPr>
-        <w:pStyle w:val="ListParagraph"/>
+        <w:pStyle w:val="PargrafodaLista"/>
         <w:numPr>
           <w:ilvl w:val="0"/>
           <w:numId w:val="7"/>
@@ -1095,7 +1129,7 @@
     </w:p>
     <w:p>
       <w:pPr>
-        <w:pStyle w:val="ListParagraph"/>
+        <w:pStyle w:val="PargrafodaLista"/>
         <w:numPr>
           <w:ilvl w:val="0"/>
           <w:numId w:val="7"/>
@@ -1118,7 +1152,7 @@
     </w:p>
     <w:p>
       <w:pPr>
-        <w:pStyle w:val="ListParagraph"/>
+        <w:pStyle w:val="PargrafodaLista"/>
         <w:numPr>
           <w:ilvl w:val="0"/>
           <w:numId w:val="7"/>
@@ -1141,7 +1175,7 @@
     </w:p>
     <w:p>
       <w:pPr>
-        <w:pStyle w:val="ListParagraph"/>
+        <w:pStyle w:val="PargrafodaLista"/>
         <w:numPr>
           <w:ilvl w:val="0"/>
           <w:numId w:val="7"/>
@@ -1164,7 +1198,7 @@
     </w:p>
     <w:p>
       <w:pPr>
-        <w:pStyle w:val="ListParagraph"/>
+        <w:pStyle w:val="PargrafodaLista"/>
         <w:numPr>
           <w:ilvl w:val="0"/>
           <w:numId w:val="7"/>
@@ -1201,6 +1235,36 @@
         <w:rPr>
           <w:rFonts w:ascii="Arial" w:hAnsi="Arial" w:cs="Arial"/>
           <w:b/>
+          <w:color w:val="FF0000"/>
+          <w:sz w:val="24"/>
+          <w:szCs w:val="24"/>
+        </w:rPr>
+      </w:pPr>
+    </w:p>
+    <w:p>
+      <w:pPr>
+        <w:spacing w:line="276" w:lineRule="auto"/>
+        <w:rPr>
+          <w:rFonts w:ascii="Arial" w:hAnsi="Arial" w:cs="Arial"/>
+          <w:b/>
+          <w:sz w:val="24"/>
+          <w:szCs w:val="24"/>
+        </w:rPr>
+        <w:sectPr>
+          <w:type w:val="continuous"/>
+          <w:pgSz w:w="11906" w:h="16838"/>
+          <w:pgMar w:top="720" w:right="720" w:bottom="720" w:left="720" w:header="708" w:footer="708" w:gutter="0"/>
+          <w:cols w:num="2" w:space="708"/>
+          <w:docGrid w:linePitch="360"/>
+        </w:sectPr>
+      </w:pPr>
+    </w:p>
+    <w:p>
+      <w:pPr>
+        <w:spacing w:line="276" w:lineRule="auto"/>
+        <w:rPr>
+          <w:rFonts w:ascii="Arial" w:hAnsi="Arial" w:cs="Arial"/>
+          <w:b/>
           <w:sz w:val="24"/>
           <w:szCs w:val="24"/>
         </w:rPr>
@@ -1213,12 +1277,22 @@
           <w:sz w:val="24"/>
           <w:szCs w:val="24"/>
         </w:rPr>
-        <w:t>Armazem</w:t>
-      </w:r>
-    </w:p>
-    <w:p>
-      <w:pPr>
-        <w:pStyle w:val="ListParagraph"/>
+        <w:t>Armazé</w:t>
+      </w:r>
+      <w:r>
+        <w:rPr>
+          <w:rFonts w:ascii="Arial" w:hAnsi="Arial" w:cs="Arial"/>
+          <w:b/>
+          <w:color w:val="FF0000"/>
+          <w:sz w:val="24"/>
+          <w:szCs w:val="24"/>
+        </w:rPr>
+        <w:t>m</w:t>
+      </w:r>
+    </w:p>
+    <w:p>
+      <w:pPr>
+        <w:pStyle w:val="PargrafodaLista"/>
         <w:numPr>
           <w:ilvl w:val="0"/>
           <w:numId w:val="8"/>
@@ -1275,7 +1349,7 @@
     </w:p>
     <w:p>
       <w:pPr>
-        <w:pStyle w:val="ListParagraph"/>
+        <w:pStyle w:val="PargrafodaLista"/>
         <w:numPr>
           <w:ilvl w:val="0"/>
           <w:numId w:val="8"/>
@@ -1298,7 +1372,7 @@
     </w:p>
     <w:p>
       <w:pPr>
-        <w:pStyle w:val="ListParagraph"/>
+        <w:pStyle w:val="PargrafodaLista"/>
         <w:spacing w:line="276" w:lineRule="auto"/>
         <w:ind w:left="720" w:firstLine="0"/>
         <w:rPr>
@@ -1331,7 +1405,7 @@
     </w:p>
     <w:p>
       <w:pPr>
-        <w:pStyle w:val="ListParagraph"/>
+        <w:pStyle w:val="PargrafodaLista"/>
         <w:numPr>
           <w:ilvl w:val="0"/>
           <w:numId w:val="9"/>
@@ -1354,7 +1428,7 @@
     </w:p>
     <w:p>
       <w:pPr>
-        <w:pStyle w:val="ListParagraph"/>
+        <w:pStyle w:val="PargrafodaLista"/>
         <w:numPr>
           <w:ilvl w:val="0"/>
           <w:numId w:val="9"/>
@@ -1377,7 +1451,7 @@
     </w:p>
     <w:p>
       <w:pPr>
-        <w:pStyle w:val="ListParagraph"/>
+        <w:pStyle w:val="PargrafodaLista"/>
         <w:numPr>
           <w:ilvl w:val="0"/>
           <w:numId w:val="9"/>
@@ -1400,7 +1474,7 @@
     </w:p>
     <w:p>
       <w:pPr>
-        <w:pStyle w:val="ListParagraph"/>
+        <w:pStyle w:val="PargrafodaLista"/>
         <w:numPr>
           <w:ilvl w:val="0"/>
           <w:numId w:val="9"/>
@@ -1421,10 +1495,166 @@
         <w:t>Quantidade em estoque</w:t>
       </w:r>
     </w:p>
+    <w:p>
+      <w:pPr>
+        <w:spacing w:line="276" w:lineRule="auto"/>
+        <w:rPr>
+          <w:rFonts w:ascii="Arial" w:hAnsi="Arial" w:cs="Arial"/>
+          <w:b/>
+          <w:sz w:val="24"/>
+          <w:szCs w:val="24"/>
+        </w:rPr>
+      </w:pPr>
+    </w:p>
+    <w:p>
+      <w:pPr>
+        <w:spacing w:line="276" w:lineRule="auto"/>
+        <w:rPr>
+          <w:rFonts w:ascii="Arial" w:hAnsi="Arial" w:cs="Arial"/>
+          <w:b/>
+          <w:sz w:val="24"/>
+          <w:szCs w:val="24"/>
+        </w:rPr>
+      </w:pPr>
+    </w:p>
+    <w:p>
+      <w:pPr>
+        <w:spacing w:line="276" w:lineRule="auto"/>
+        <w:rPr>
+          <w:rFonts w:ascii="Arial" w:hAnsi="Arial" w:cs="Arial"/>
+          <w:b/>
+          <w:sz w:val="24"/>
+          <w:szCs w:val="24"/>
+        </w:rPr>
+      </w:pPr>
+    </w:p>
+    <w:p>
+      <w:pPr>
+        <w:spacing w:line="276" w:lineRule="auto"/>
+        <w:rPr>
+          <w:rFonts w:ascii="Arial" w:hAnsi="Arial" w:cs="Arial"/>
+          <w:b/>
+          <w:sz w:val="24"/>
+          <w:szCs w:val="24"/>
+        </w:rPr>
+      </w:pPr>
+      <w:r>
+        <w:rPr>
+          <w:rFonts w:ascii="Arial" w:hAnsi="Arial" w:cs="Arial"/>
+          <w:b/>
+          <w:sz w:val="24"/>
+          <w:szCs w:val="24"/>
+        </w:rPr>
+        <w:t xml:space="preserve">Link do vídeo: </w:t>
+      </w:r>
+      <w:hyperlink r:id="rId6" w:history="1">
+        <w:r>
+          <w:rPr>
+            <w:rStyle w:val="Hyperlink"/>
+            <w:rFonts w:ascii="Arial" w:hAnsi="Arial" w:cs="Arial"/>
+            <w:b/>
+            <w:sz w:val="24"/>
+            <w:szCs w:val="24"/>
+          </w:rPr>
+          <w:t>https://www.youtube.com/watch?v=7RTpaZDgffE</w:t>
+        </w:r>
+      </w:hyperlink>
+      <w:r>
+        <w:rPr>
+          <w:rFonts w:ascii="Arial" w:hAnsi="Arial" w:cs="Arial"/>
+          <w:b/>
+          <w:sz w:val="24"/>
+          <w:szCs w:val="24"/>
+        </w:rPr>
+        <w:t xml:space="preserve"> </w:t>
+      </w:r>
+      <w:bookmarkStart w:id="0" w:name="_GoBack"/>
+      <w:bookmarkEnd w:id="0"/>
+    </w:p>
+    <w:p>
+      <w:pPr>
+        <w:spacing w:line="276" w:lineRule="auto"/>
+        <w:rPr>
+          <w:rFonts w:ascii="Arial" w:hAnsi="Arial" w:cs="Arial"/>
+          <w:b/>
+          <w:color w:val="FF0000"/>
+          <w:sz w:val="24"/>
+          <w:szCs w:val="24"/>
+        </w:rPr>
+      </w:pPr>
+    </w:p>
+    <w:p>
+      <w:pPr>
+        <w:spacing w:line="276" w:lineRule="auto"/>
+        <w:rPr>
+          <w:rFonts w:ascii="Arial" w:hAnsi="Arial" w:cs="Arial"/>
+          <w:b/>
+          <w:color w:val="FF0000"/>
+          <w:sz w:val="24"/>
+          <w:szCs w:val="24"/>
+        </w:rPr>
+      </w:pPr>
+    </w:p>
+    <w:p>
+      <w:pPr>
+        <w:spacing w:line="276" w:lineRule="auto"/>
+        <w:rPr>
+          <w:rFonts w:ascii="Arial" w:hAnsi="Arial" w:cs="Arial"/>
+          <w:b/>
+          <w:color w:val="FF0000"/>
+          <w:sz w:val="24"/>
+          <w:szCs w:val="24"/>
+        </w:rPr>
+        <w:sectPr>
+          <w:type w:val="continuous"/>
+          <w:pgSz w:w="11906" w:h="16838"/>
+          <w:pgMar w:top="720" w:right="720" w:bottom="720" w:left="720" w:header="708" w:footer="708" w:gutter="0"/>
+          <w:cols w:space="708"/>
+          <w:docGrid w:linePitch="360"/>
+        </w:sectPr>
+      </w:pPr>
+    </w:p>
+    <w:p>
+      <w:pPr>
+        <w:spacing w:line="276" w:lineRule="auto"/>
+        <w:rPr>
+          <w:rFonts w:ascii="Arial" w:hAnsi="Arial" w:cs="Arial"/>
+          <w:b/>
+          <w:color w:val="FF0000"/>
+          <w:sz w:val="24"/>
+          <w:szCs w:val="24"/>
+        </w:rPr>
+      </w:pPr>
+    </w:p>
+    <w:p>
+      <w:pPr>
+        <w:spacing w:line="276" w:lineRule="auto"/>
+        <w:rPr>
+          <w:rFonts w:ascii="Arial" w:hAnsi="Arial" w:cs="Arial"/>
+          <w:b/>
+          <w:color w:val="FF0000"/>
+          <w:sz w:val="24"/>
+          <w:szCs w:val="24"/>
+        </w:rPr>
+      </w:pPr>
+    </w:p>
+    <w:p>
+      <w:pPr>
+        <w:spacing w:line="276" w:lineRule="auto"/>
+        <w:rPr>
+          <w:rFonts w:ascii="Arial" w:hAnsi="Arial" w:cs="Arial"/>
+          <w:b/>
+          <w:color w:val="FF0000"/>
+          <w:sz w:val="24"/>
+          <w:szCs w:val="24"/>
+        </w:rPr>
+      </w:pPr>
+    </w:p>
     <w:sectPr>
+      <w:type w:val="continuous"/>
       <w:pgSz w:w="11906" w:h="16838"/>
       <w:pgMar w:top="720" w:right="720" w:bottom="720" w:left="720" w:header="708" w:footer="708" w:gutter="0"/>
-      <w:cols w:space="708"/>
+      <w:cols w:num="2" w:space="708"/>
       <w:docGrid w:linePitch="360"/>
     </w:sectPr>
   </w:body>
@@ -1432,7 +1662,7 @@
 </file>
 
 <file path=word/numbering.xml><?xml version="1.0" encoding="utf-8"?>
-<w:numbering xmlns:wpc="http://schemas.microsoft.com/office/word/2010/wordprocessingCanvas" xmlns:cx="http://schemas.microsoft.com/office/drawing/2014/chartex" xmlns:cx1="http://schemas.microsoft.com/office/drawing/2015/9/8/chartex" xmlns:mc="http://schemas.openxmlformats.org/markup-compatibility/2006" xmlns:o="urn:schemas-microsoft-com:office:office" xmlns:r="http://schemas.openxmlformats.org/officeDocument/2006/relationships" xmlns:m="http://schemas.openxmlformats.org/officeDocument/2006/math" xmlns:v="urn:schemas-microsoft-com:vml" xmlns:wp14="http://schemas.microsoft.com/office/word/2010/wordprocessingDrawing" xmlns:wp="http://schemas.openxmlformats.org/drawingml/2006/wordprocessingDrawing" xmlns:w10="urn:schemas-microsoft-com:office:word" xmlns:w="http://schemas.openxmlformats.org/wordprocessingml/2006/main" xmlns:w14="http://schemas.microsoft.com/office/word/2010/wordml" xmlns:w15="http://schemas.microsoft.com/office/word/2012/wordml" xmlns:w16se="http://schemas.microsoft.com/office/word/2015/wordml/symex" xmlns:wpg="http://schemas.microsoft.com/office/word/2010/wordprocessingGroup" xmlns:wpi="http://schemas.microsoft.com/office/word/2010/wordprocessingInk" xmlns:wne="http://schemas.microsoft.com/office/word/2006/wordml" xmlns:wps="http://schemas.microsoft.com/office/word/2010/wordprocessingShape" mc:Ignorable="w14 w15 w16se wp14">
+<w:numbering xmlns:wpc="http://schemas.microsoft.com/office/word/2010/wordprocessingCanvas" xmlns:mc="http://schemas.openxmlformats.org/markup-compatibility/2006" xmlns:o="urn:schemas-microsoft-com:office:office" xmlns:r="http://schemas.openxmlformats.org/officeDocument/2006/relationships" xmlns:m="http://schemas.openxmlformats.org/officeDocument/2006/math" xmlns:v="urn:schemas-microsoft-com:vml" xmlns:wp14="http://schemas.microsoft.com/office/word/2010/wordprocessingDrawing" xmlns:wp="http://schemas.openxmlformats.org/drawingml/2006/wordprocessingDrawing" xmlns:w10="urn:schemas-microsoft-com:office:word" xmlns:w="http://schemas.openxmlformats.org/wordprocessingml/2006/main" xmlns:w14="http://schemas.microsoft.com/office/word/2010/wordml" xmlns:w15="http://schemas.microsoft.com/office/word/2012/wordml" xmlns:wpg="http://schemas.microsoft.com/office/word/2010/wordprocessingGroup" xmlns:wpi="http://schemas.microsoft.com/office/word/2010/wordprocessingInk" xmlns:wne="http://schemas.microsoft.com/office/word/2006/wordml" xmlns:wps="http://schemas.microsoft.com/office/word/2010/wordprocessingShape" mc:Ignorable="w14 w15 wp14">
   <w:abstractNum w:abstractNumId="0" w15:restartNumberingAfterBreak="0">
     <w:nsid w:val="09FD6F98"/>
     <w:multiLevelType w:val="hybridMultilevel"/>
@@ -2484,7 +2714,7 @@
 </file>
 
 <file path=word/styles.xml><?xml version="1.0" encoding="utf-8"?>
-<w:styles xmlns:mc="http://schemas.openxmlformats.org/markup-compatibility/2006" xmlns:r="http://schemas.openxmlformats.org/officeDocument/2006/relationships" xmlns:w="http://schemas.openxmlformats.org/wordprocessingml/2006/main" xmlns:w14="http://schemas.microsoft.com/office/word/2010/wordml" xmlns:w15="http://schemas.microsoft.com/office/word/2012/wordml" xmlns:w16se="http://schemas.microsoft.com/office/word/2015/wordml/symex" mc:Ignorable="w14 w15 w16se">
+<w:styles xmlns:mc="http://schemas.openxmlformats.org/markup-compatibility/2006" xmlns:r="http://schemas.openxmlformats.org/officeDocument/2006/relationships" xmlns:w="http://schemas.openxmlformats.org/wordprocessingml/2006/main" xmlns:w14="http://schemas.microsoft.com/office/word/2010/wordml" xmlns:w15="http://schemas.microsoft.com/office/word/2012/wordml" mc:Ignorable="w14 w15">
   <w:docDefaults>
     <w:rPrDefault>
       <w:rPr>
@@ -2879,10 +3109,10 @@
     <w:name w:val="Normal"/>
     <w:qFormat/>
   </w:style>
-  <w:style w:type="paragraph" w:styleId="Heading1">
+  <w:style w:type="paragraph" w:styleId="Ttulo1">
     <w:name w:val="heading 1"/>
     <w:basedOn w:val="Normal"/>
-    <w:link w:val="Heading1Char"/>
+    <w:link w:val="Ttulo1Char"/>
     <w:uiPriority w:val="1"/>
     <w:qFormat/>
     <w:rsid w:val="00B540E3"/>
@@ -2905,13 +3135,13 @@
       <w14:ligatures w14:val="none"/>
     </w:rPr>
   </w:style>
-  <w:style w:type="character" w:default="1" w:styleId="DefaultParagraphFont">
+  <w:style w:type="character" w:default="1" w:styleId="Fontepargpadro">
     <w:name w:val="Default Paragraph Font"/>
     <w:uiPriority w:val="1"/>
     <w:semiHidden/>
     <w:unhideWhenUsed/>
   </w:style>
-  <w:style w:type="table" w:default="1" w:styleId="TableNormal">
+  <w:style w:type="table" w:default="1" w:styleId="Tabelanormal">
     <w:name w:val="Normal Table"/>
     <w:uiPriority w:val="99"/>
     <w:semiHidden/>
@@ -2926,16 +3156,16 @@
       </w:tblCellMar>
     </w:tblPr>
   </w:style>
-  <w:style w:type="numbering" w:default="1" w:styleId="NoList">
+  <w:style w:type="numbering" w:default="1" w:styleId="Semlista">
     <w:name w:val="No List"/>
     <w:uiPriority w:val="99"/>
     <w:semiHidden/>
     <w:unhideWhenUsed/>
   </w:style>
-  <w:style w:type="character" w:customStyle="1" w:styleId="Heading1Char">
-    <w:name w:val="Heading 1 Char"/>
-    <w:basedOn w:val="DefaultParagraphFont"/>
-    <w:link w:val="Heading1"/>
+  <w:style w:type="character" w:customStyle="1" w:styleId="Ttulo1Char">
+    <w:name w:val="Título 1 Char"/>
+    <w:basedOn w:val="Fontepargpadro"/>
+    <w:link w:val="Ttulo1"/>
     <w:uiPriority w:val="1"/>
     <w:rsid w:val="00B540E3"/>
     <w:rPr>
@@ -2949,10 +3179,10 @@
       <w14:ligatures w14:val="none"/>
     </w:rPr>
   </w:style>
-  <w:style w:type="paragraph" w:styleId="BodyText">
+  <w:style w:type="paragraph" w:styleId="Corpodetexto">
     <w:name w:val="Body Text"/>
     <w:basedOn w:val="Normal"/>
-    <w:link w:val="BodyTextChar"/>
+    <w:link w:val="CorpodetextoChar"/>
     <w:uiPriority w:val="1"/>
     <w:qFormat/>
     <w:rsid w:val="00B540E3"/>
@@ -2971,10 +3201,10 @@
       <w14:ligatures w14:val="none"/>
     </w:rPr>
   </w:style>
-  <w:style w:type="character" w:customStyle="1" w:styleId="BodyTextChar">
-    <w:name w:val="Body Text Char"/>
-    <w:basedOn w:val="DefaultParagraphFont"/>
-    <w:link w:val="BodyText"/>
+  <w:style w:type="character" w:customStyle="1" w:styleId="CorpodetextoChar">
+    <w:name w:val="Corpo de texto Char"/>
+    <w:basedOn w:val="Fontepargpadro"/>
+    <w:link w:val="Corpodetexto"/>
     <w:uiPriority w:val="1"/>
     <w:rsid w:val="00B540E3"/>
     <w:rPr>
@@ -2986,7 +3216,7 @@
       <w14:ligatures w14:val="none"/>
     </w:rPr>
   </w:style>
-  <w:style w:type="paragraph" w:styleId="ListParagraph">
+  <w:style w:type="paragraph" w:styleId="PargrafodaLista">
     <w:name w:val="List Paragraph"/>
     <w:basedOn w:val="Normal"/>
     <w:uiPriority w:val="1"/>
@@ -3004,6 +3234,17 @@
       <w:kern w:val="0"/>
       <w:lang w:val="pt-PT"/>
       <w14:ligatures w14:val="none"/>
+    </w:rPr>
+  </w:style>
+  <w:style w:type="character" w:styleId="Hyperlink">
+    <w:name w:val="Hyperlink"/>
+    <w:basedOn w:val="Fontepargpadro"/>
+    <w:uiPriority w:val="99"/>
+    <w:unhideWhenUsed/>
+    <w:rsid w:val="00556BF7"/>
+    <w:rPr>
+      <w:color w:val="0563C1" w:themeColor="hyperlink"/>
+      <w:u w:val="single"/>
     </w:rPr>
   </w:style>
 </w:styles>
@@ -3302,4 +3543,16 @@
     </a:ext>
   </a:extLst>
 </a:theme>
+</file>
+
+<file path=customXml/item1.xml><?xml version="1.0" encoding="utf-8"?>
+<b:Sources xmlns:b="http://schemas.openxmlformats.org/officeDocument/2006/bibliography" xmlns="http://schemas.openxmlformats.org/officeDocument/2006/bibliography" SelectedStyle="\APASixthEditionOfficeOnline.xsl" StyleName="APA" Version="6"/>
+</file>
+
+<file path=customXml/itemProps1.xml><?xml version="1.0" encoding="utf-8"?>
+<ds:datastoreItem xmlns:ds="http://schemas.openxmlformats.org/officeDocument/2006/customXml" ds:itemID="{713F8F2E-D98F-46B6-8F64-AED76940D525}">
+  <ds:schemaRefs>
+    <ds:schemaRef ds:uri="http://schemas.openxmlformats.org/officeDocument/2006/bibliography"/>
+  </ds:schemaRefs>
+</ds:datastoreItem>
 </file>
</xml_diff>